<commit_message>
Added max price regression both in word and R
</commit_message>
<xml_diff>
--- a/Booking-Data-Cleaning_def.docx
+++ b/Booking-Data-Cleaning_def.docx
@@ -34948,6 +34948,43 @@
     </w:p>
     <w:p>
       <w:pPr>
+        <w:pStyle w:val="Textoindependiente"/>
+        <w:jc w:val="both"/>
+        <w:rPr>
+          <w:lang w:val="es-ES"/>
+        </w:rPr>
+      </w:pPr>
+      <w:r>
+        <w:rPr>
+          <w:lang w:val="es-ES"/>
+        </w:rPr>
+        <w:t>Se aplicarán regresiones lineales para aproximar dos variables objetivo. Por un lado, el posicionamiento en el buscador, que ha sido el objetivo de esta práctica. No obstante, dada la escasa correlación de esta variable con el resto se ha procedido a analizar también el precio máximo del hotel, ya que ofrecería una herramienta muy potente para los establecimientos.</w:t>
+      </w:r>
+    </w:p>
+    <w:p>
+      <w:pPr>
+        <w:pStyle w:val="Ttulo5"/>
+        <w:rPr>
+          <w:lang w:val="es-ES"/>
+        </w:rPr>
+      </w:pPr>
+      <w:r>
+        <w:rPr>
+          <w:lang w:val="es-ES"/>
+        </w:rPr>
+        <w:t xml:space="preserve">4.4.1. Posicionamiento en el buscador </w:t>
+      </w:r>
+      <w:proofErr w:type="spellStart"/>
+      <w:r>
+        <w:rPr>
+          <w:lang w:val="es-ES"/>
+        </w:rPr>
+        <w:t>Booking</w:t>
+      </w:r>
+      <w:proofErr w:type="spellEnd"/>
+    </w:p>
+    <w:p>
+      <w:pPr>
         <w:pStyle w:val="Compact"/>
         <w:jc w:val="both"/>
         <w:rPr>
@@ -34960,14 +34997,12 @@
         </w:rPr>
         <w:t xml:space="preserve">Una vez analizados los distintos contrastes de hipótesis y </w:t>
       </w:r>
-      <w:proofErr w:type="spellStart"/>
-      <w:r>
-        <w:rPr>
-          <w:lang w:val="es-ES"/>
-        </w:rPr>
-        <w:t>hayada</w:t>
-      </w:r>
-      <w:proofErr w:type="spellEnd"/>
+      <w:r>
+        <w:rPr>
+          <w:lang w:val="es-ES"/>
+        </w:rPr>
+        <w:t>hallada</w:t>
+      </w:r>
       <w:r>
         <w:rPr>
           <w:lang w:val="es-ES"/>
@@ -35010,21 +35045,19 @@
         <w:rPr>
           <w:lang w:val="es-ES"/>
         </w:rPr>
-        <w:t xml:space="preserve">Tras los resultados que se han obtenido observamos que hay distintas variables que pueden tener una mayor influencia sobre nuestra variable objetivo. Por un lado, si nos basamos en lo obtenido tras el análisis de correlación </w:t>
-      </w:r>
-      <w:proofErr w:type="gramStart"/>
-      <w:r>
-        <w:rPr>
-          <w:lang w:val="es-ES"/>
-        </w:rPr>
-        <w:t>hayamos</w:t>
-      </w:r>
-      <w:proofErr w:type="gramEnd"/>
-      <w:r>
-        <w:rPr>
-          <w:lang w:val="es-ES"/>
-        </w:rPr>
-        <w:t xml:space="preserve"> que variables como **</w:t>
+        <w:t>Tras los resultados que se han obtenido observamos que hay distintas variables que pueden tener una mayor influencia sobre nuestra variable objetivo. Por un lado, si nos basamos en lo obtenido tras el análisis de correlación ha</w:t>
+      </w:r>
+      <w:r>
+        <w:rPr>
+          <w:lang w:val="es-ES"/>
+        </w:rPr>
+        <w:t>ll</w:t>
+      </w:r>
+      <w:r>
+        <w:rPr>
+          <w:lang w:val="es-ES"/>
+        </w:rPr>
+        <w:t xml:space="preserve">amos que variables como </w:t>
       </w:r>
       <w:proofErr w:type="spellStart"/>
       <w:r>
@@ -35038,7 +35071,7 @@
         <w:rPr>
           <w:lang w:val="es-ES"/>
         </w:rPr>
-        <w:t>**, **</w:t>
+        <w:t xml:space="preserve">, </w:t>
       </w:r>
       <w:proofErr w:type="spellStart"/>
       <w:r>
@@ -35052,7 +35085,7 @@
         <w:rPr>
           <w:lang w:val="es-ES"/>
         </w:rPr>
-        <w:t>**, **</w:t>
+        <w:t xml:space="preserve">, </w:t>
       </w:r>
       <w:proofErr w:type="spellStart"/>
       <w:r>
@@ -35066,7 +35099,7 @@
         <w:rPr>
           <w:lang w:val="es-ES"/>
         </w:rPr>
-        <w:t>**, **</w:t>
+        <w:t xml:space="preserve">, </w:t>
       </w:r>
       <w:proofErr w:type="spellStart"/>
       <w:r>
@@ -35080,7 +35113,7 @@
         <w:rPr>
           <w:lang w:val="es-ES"/>
         </w:rPr>
-        <w:t>** o **</w:t>
+        <w:t xml:space="preserve"> o </w:t>
       </w:r>
       <w:proofErr w:type="spellStart"/>
       <w:r>
@@ -35094,7 +35127,7 @@
         <w:rPr>
           <w:lang w:val="es-ES"/>
         </w:rPr>
-        <w:t>** entre otros tienen una gran relevancia. Por otro lado, variables como **</w:t>
+        <w:t xml:space="preserve"> entre otros tienen una gran relevancia. Por otro lado, variables como </w:t>
       </w:r>
       <w:proofErr w:type="spellStart"/>
       <w:r>
@@ -35108,7 +35141,13 @@
         <w:rPr>
           <w:lang w:val="es-ES"/>
         </w:rPr>
-        <w:t>** o **</w:t>
+        <w:t xml:space="preserve"> </w:t>
+      </w:r>
+      <w:r>
+        <w:rPr>
+          <w:lang w:val="es-ES"/>
+        </w:rPr>
+        <w:t xml:space="preserve">o </w:t>
       </w:r>
       <w:proofErr w:type="spellStart"/>
       <w:r>
@@ -35122,7 +35161,7 @@
         <w:rPr>
           <w:lang w:val="es-ES"/>
         </w:rPr>
-        <w:t xml:space="preserve">** han mostrado una relevancia significativa durante el contraste de hipótesis. </w:t>
+        <w:t xml:space="preserve"> han mostrado una relevancia significativa durante el contraste de hipótesis. </w:t>
       </w:r>
     </w:p>
     <w:p>
@@ -35136,7 +35175,7 @@
     </w:p>
     <w:p>
       <w:pPr>
-        <w:pStyle w:val="Ttulo5"/>
+        <w:pStyle w:val="Ttulo6"/>
         <w:rPr>
           <w:lang w:val="es-ES"/>
         </w:rPr>
@@ -35160,7 +35199,7 @@
         <w:rPr>
           <w:lang w:val="es-ES"/>
         </w:rPr>
-        <w:t>En este apartado comenzaremos tratando de ajustar una regresión lineal simple aproximando la variable dependiente **</w:t>
+        <w:t xml:space="preserve">En este apartado comenzaremos tratando de ajustar una regresión lineal simple aproximando la variable dependiente </w:t>
       </w:r>
       <w:proofErr w:type="spellStart"/>
       <w:r>
@@ -35174,7 +35213,7 @@
         <w:rPr>
           <w:lang w:val="es-ES"/>
         </w:rPr>
-        <w:t>** con la variable explicativa que ha proporcionado una mayor correlación, que ha resultado ser **</w:t>
+        <w:t xml:space="preserve"> con la variable explicativa que ha proporcionado una mayor correlación, que ha resultado ser </w:t>
       </w:r>
       <w:proofErr w:type="spellStart"/>
       <w:r>
@@ -35188,7 +35227,7 @@
         <w:rPr>
           <w:lang w:val="es-ES"/>
         </w:rPr>
-        <w:t>**.</w:t>
+        <w:t>.</w:t>
       </w:r>
       <w:r>
         <w:rPr>
@@ -35270,7 +35309,7 @@
         <w:rPr>
           <w:lang w:val="es-ES"/>
         </w:rPr>
-        <w:t>Con el objetivo de mejorar los resultados obtenidos se realizará una regresión lineal múltiple que consideré todas las puntuaciones del hotel para predecir la posición de este. Para ello empleamos las variables: **</w:t>
+        <w:t xml:space="preserve">Con el objetivo de mejorar los resultados obtenidos se realizará una regresión lineal múltiple que consideré todas las puntuaciones del hotel para predecir la posición de este. Para ello empleamos las variables: </w:t>
       </w:r>
       <w:proofErr w:type="spellStart"/>
       <w:r>
@@ -35284,7 +35323,7 @@
         <w:rPr>
           <w:lang w:val="es-ES"/>
         </w:rPr>
-        <w:t>**, **</w:t>
+        <w:t xml:space="preserve">, </w:t>
       </w:r>
       <w:proofErr w:type="spellStart"/>
       <w:r>
@@ -35298,7 +35337,7 @@
         <w:rPr>
           <w:lang w:val="es-ES"/>
         </w:rPr>
-        <w:t>**, **</w:t>
+        <w:t xml:space="preserve">, </w:t>
       </w:r>
       <w:proofErr w:type="spellStart"/>
       <w:r>
@@ -35312,7 +35351,7 @@
         <w:rPr>
           <w:lang w:val="es-ES"/>
         </w:rPr>
-        <w:t>**, **</w:t>
+        <w:t xml:space="preserve">, </w:t>
       </w:r>
       <w:proofErr w:type="spellStart"/>
       <w:r>
@@ -35326,7 +35365,7 @@
         <w:rPr>
           <w:lang w:val="es-ES"/>
         </w:rPr>
-        <w:t>**, **</w:t>
+        <w:t xml:space="preserve">, </w:t>
       </w:r>
       <w:proofErr w:type="spellStart"/>
       <w:r>
@@ -35340,7 +35379,13 @@
         <w:rPr>
           <w:lang w:val="es-ES"/>
         </w:rPr>
-        <w:t>**, **</w:t>
+        <w:t>,</w:t>
+      </w:r>
+      <w:r>
+        <w:rPr>
+          <w:lang w:val="es-ES"/>
+        </w:rPr>
+        <w:t xml:space="preserve"> </w:t>
       </w:r>
       <w:proofErr w:type="spellStart"/>
       <w:r>
@@ -35354,7 +35399,7 @@
         <w:rPr>
           <w:lang w:val="es-ES"/>
         </w:rPr>
-        <w:t>**, **</w:t>
+        <w:t xml:space="preserve">, </w:t>
       </w:r>
       <w:proofErr w:type="spellStart"/>
       <w:r>
@@ -35368,7 +35413,7 @@
         <w:rPr>
           <w:lang w:val="es-ES"/>
         </w:rPr>
-        <w:t>** y **</w:t>
+        <w:t xml:space="preserve"> y </w:t>
       </w:r>
       <w:proofErr w:type="spellStart"/>
       <w:r>
@@ -35382,7 +35427,7 @@
         <w:rPr>
           <w:lang w:val="es-ES"/>
         </w:rPr>
-        <w:t xml:space="preserve">**, para ver como la opinión de los clientes afecta en el posicionamiento de este en </w:t>
+        <w:t xml:space="preserve">, para ver como la opinión de los clientes afecta en el posicionamiento de este en </w:t>
       </w:r>
       <w:proofErr w:type="spellStart"/>
       <w:r>
@@ -35500,7 +35545,7 @@
         <w:rPr>
           <w:lang w:val="es-ES"/>
         </w:rPr>
-        <w:t xml:space="preserve"> de todas las variables empleadas, las que han tenido una mayor influencia sobre la variable dependiente han sido **</w:t>
+        <w:t xml:space="preserve"> de todas las variables empleadas, las que han tenido una mayor influencia sobre la variable dependiente han sido </w:t>
       </w:r>
       <w:proofErr w:type="spellStart"/>
       <w:r>
@@ -35514,7 +35559,7 @@
         <w:rPr>
           <w:lang w:val="es-ES"/>
         </w:rPr>
-        <w:t>**, **</w:t>
+        <w:t xml:space="preserve">, </w:t>
       </w:r>
       <w:proofErr w:type="spellStart"/>
       <w:r>
@@ -35528,7 +35573,7 @@
         <w:rPr>
           <w:lang w:val="es-ES"/>
         </w:rPr>
-        <w:t>**, **</w:t>
+        <w:t xml:space="preserve">, </w:t>
       </w:r>
       <w:proofErr w:type="spellStart"/>
       <w:r>
@@ -35542,7 +35587,7 @@
         <w:rPr>
           <w:lang w:val="es-ES"/>
         </w:rPr>
-        <w:t>** y **</w:t>
+        <w:t xml:space="preserve"> y </w:t>
       </w:r>
       <w:proofErr w:type="spellStart"/>
       <w:r>
@@ -35556,7 +35601,7 @@
         <w:rPr>
           <w:lang w:val="es-ES"/>
         </w:rPr>
-        <w:t xml:space="preserve">**. </w:t>
+        <w:t xml:space="preserve">. </w:t>
       </w:r>
     </w:p>
     <w:p>
@@ -35579,6 +35624,7 @@
         <w:rPr>
           <w:lang w:val="es-ES"/>
         </w:rPr>
+        <w:lastRenderedPageBreak/>
         <w:t>Aproximación 3</w:t>
       </w:r>
     </w:p>
@@ -35636,7 +35682,6 @@
         <w:rPr>
           <w:lang w:val="es-ES"/>
         </w:rPr>
-        <w:lastRenderedPageBreak/>
         <w:t xml:space="preserve">Observamos </w:t>
       </w:r>
       <w:r>
@@ -36083,6 +36128,204 @@
     </w:p>
     <w:p>
       <w:pPr>
+        <w:pStyle w:val="Compact"/>
+        <w:jc w:val="both"/>
+        <w:rPr>
+          <w:lang w:val="es-ES"/>
+        </w:rPr>
+      </w:pPr>
+    </w:p>
+    <w:p>
+      <w:pPr>
+        <w:pStyle w:val="Ttulo5"/>
+        <w:rPr>
+          <w:lang w:val="es-ES"/>
+        </w:rPr>
+      </w:pPr>
+      <w:r>
+        <w:rPr>
+          <w:lang w:val="es-ES"/>
+        </w:rPr>
+        <w:t>Precio máximo de la habitación</w:t>
+      </w:r>
+    </w:p>
+    <w:p>
+      <w:pPr>
+        <w:pStyle w:val="Ttulo5"/>
+        <w:rPr>
+          <w:lang w:val="es-ES"/>
+        </w:rPr>
+      </w:pPr>
+      <w:r>
+        <w:rPr>
+          <w:lang w:val="es-ES"/>
+        </w:rPr>
+        <w:t>Aproximación 1</w:t>
+      </w:r>
+    </w:p>
+    <w:p>
+      <w:pPr>
+        <w:pStyle w:val="Textoindependiente"/>
+        <w:rPr>
+          <w:lang w:val="es-ES"/>
+        </w:rPr>
+      </w:pPr>
+      <w:r>
+        <w:rPr>
+          <w:lang w:val="es-ES"/>
+        </w:rPr>
+        <w:t>En este caso se ha seguido un procedimiento similar al indicado en el subapartado anterior. Inicialmente se ha optado por predecir el precio máximo del hotel a partir de todas las variables previamente seleccionadas en la 4ª aproximación. Con ello se ha obtenido como resultado una R-</w:t>
+      </w:r>
+      <w:proofErr w:type="spellStart"/>
+      <w:r>
+        <w:rPr>
+          <w:lang w:val="es-ES"/>
+        </w:rPr>
+        <w:t>squared</w:t>
+      </w:r>
+      <w:proofErr w:type="spellEnd"/>
+      <w:r>
+        <w:rPr>
+          <w:lang w:val="es-ES"/>
+        </w:rPr>
+        <w:t xml:space="preserve"> de 0.213, la cual es significativamente superior a la obtenida para la variable </w:t>
+      </w:r>
+      <w:proofErr w:type="spellStart"/>
+      <w:r>
+        <w:rPr>
+          <w:lang w:val="es-ES"/>
+        </w:rPr>
+        <w:t>page_count</w:t>
+      </w:r>
+      <w:proofErr w:type="spellEnd"/>
+      <w:r>
+        <w:rPr>
+          <w:lang w:val="es-ES"/>
+        </w:rPr>
+        <w:t xml:space="preserve">. </w:t>
+      </w:r>
+    </w:p>
+    <w:p>
+      <w:pPr>
+        <w:pStyle w:val="Ttulo5"/>
+        <w:rPr>
+          <w:lang w:val="es-ES"/>
+        </w:rPr>
+      </w:pPr>
+      <w:r>
+        <w:rPr>
+          <w:lang w:val="es-ES"/>
+        </w:rPr>
+        <w:t>Aproximación 2</w:t>
+      </w:r>
+    </w:p>
+    <w:p>
+      <w:pPr>
+        <w:pStyle w:val="Compact"/>
+        <w:rPr>
+          <w:lang w:val="es-ES"/>
+        </w:rPr>
+      </w:pPr>
+      <w:r>
+        <w:rPr>
+          <w:lang w:val="es-ES"/>
+        </w:rPr>
+        <w:t xml:space="preserve">Se ha obtenido que las variables </w:t>
+      </w:r>
+      <w:proofErr w:type="spellStart"/>
+      <w:r>
+        <w:rPr>
+          <w:lang w:val="es-ES"/>
+        </w:rPr>
+        <w:t>value_for_money_score</w:t>
+      </w:r>
+      <w:proofErr w:type="spellEnd"/>
+      <w:r>
+        <w:rPr>
+          <w:lang w:val="es-ES"/>
+        </w:rPr>
+        <w:t xml:space="preserve">, </w:t>
+      </w:r>
+      <w:proofErr w:type="spellStart"/>
+      <w:r>
+        <w:rPr>
+          <w:lang w:val="es-ES"/>
+        </w:rPr>
+        <w:t>free_wifi_score</w:t>
+      </w:r>
+      <w:proofErr w:type="spellEnd"/>
+      <w:r>
+        <w:rPr>
+          <w:lang w:val="es-ES"/>
+        </w:rPr>
+        <w:t xml:space="preserve">, </w:t>
+      </w:r>
+      <w:proofErr w:type="spellStart"/>
+      <w:r>
+        <w:rPr>
+          <w:lang w:val="es-ES"/>
+        </w:rPr>
+        <w:t>pet_friendly</w:t>
+      </w:r>
+      <w:proofErr w:type="spellEnd"/>
+      <w:r>
+        <w:rPr>
+          <w:lang w:val="es-ES"/>
+        </w:rPr>
+        <w:t xml:space="preserve"> y </w:t>
+      </w:r>
+      <w:proofErr w:type="spellStart"/>
+      <w:r>
+        <w:rPr>
+          <w:lang w:val="es-ES"/>
+        </w:rPr>
+        <w:t>private_bathroom</w:t>
+      </w:r>
+      <w:proofErr w:type="spellEnd"/>
+      <w:r>
+        <w:rPr>
+          <w:lang w:val="es-ES"/>
+        </w:rPr>
+        <w:t xml:space="preserve"> tenían una baja influencia</w:t>
+      </w:r>
+      <w:r>
+        <w:rPr>
+          <w:lang w:val="es-ES"/>
+        </w:rPr>
+        <w:t xml:space="preserve">, por lo que se ha prescindido de ellas para </w:t>
+      </w:r>
+      <w:r>
+        <w:rPr>
+          <w:lang w:val="es-ES"/>
+        </w:rPr>
+        <w:lastRenderedPageBreak/>
+        <w:t>realizar una aproximación final, en la que se ha obtenido una R-</w:t>
+      </w:r>
+      <w:proofErr w:type="spellStart"/>
+      <w:r>
+        <w:rPr>
+          <w:lang w:val="es-ES"/>
+        </w:rPr>
+        <w:t>squared</w:t>
+      </w:r>
+      <w:proofErr w:type="spellEnd"/>
+      <w:r>
+        <w:rPr>
+          <w:lang w:val="es-ES"/>
+        </w:rPr>
+        <w:t xml:space="preserve"> de 0.211, un resultado muy cercano al obtenido previamente empleando tan solo 10 variable predictoras.</w:t>
+      </w:r>
+    </w:p>
+    <w:p>
+      <w:pPr>
+        <w:pStyle w:val="Compact"/>
+        <w:rPr>
+          <w:lang w:val="es-ES"/>
+        </w:rPr>
+      </w:pPr>
+    </w:p>
+    <w:p>
+      <w:pPr>
         <w:pStyle w:val="Ttulo2"/>
         <w:rPr>
           <w:color w:val="002060"/>
@@ -36115,6 +36358,14 @@
     </w:p>
     <w:p>
       <w:pPr>
+        <w:pStyle w:val="Textoindependiente"/>
+        <w:rPr>
+          <w:lang w:val="es-ES"/>
+        </w:rPr>
+      </w:pPr>
+    </w:p>
+    <w:p>
+      <w:pPr>
         <w:pStyle w:val="Ttulo2"/>
         <w:rPr>
           <w:color w:val="002060"/>
@@ -36254,14 +36505,7 @@
         <w:rPr>
           <w:lang w:val="es-ES"/>
         </w:rPr>
-        <w:t xml:space="preserve">, </w:t>
-      </w:r>
-      <w:r>
-        <w:rPr>
-          <w:lang w:val="es-ES"/>
-        </w:rPr>
-        <w:lastRenderedPageBreak/>
-        <w:t>y la culminación de la Práctica con la aplicación de modelos de regresión lineal</w:t>
+        <w:t>, y la culminación de la Práctica con la aplicación de modelos de regresión lineal</w:t>
       </w:r>
       <w:r>
         <w:rPr>
@@ -36456,6 +36700,7 @@
         <w:rPr>
           <w:lang w:val="es-ES"/>
         </w:rPr>
+        <w:lastRenderedPageBreak/>
         <w:t>Staff_score</w:t>
       </w:r>
       <w:proofErr w:type="spellEnd"/>
@@ -36716,7 +36961,6 @@
         <w:rPr>
           <w:noProof/>
         </w:rPr>
-        <w:lastRenderedPageBreak/>
         <w:drawing>
           <wp:inline distT="0" distB="0" distL="0" distR="0" wp14:anchorId="6B397B50" wp14:editId="4A707779">
             <wp:extent cx="4743450" cy="2229482"/>
@@ -37739,6 +37983,92 @@
     </w:lvl>
   </w:abstractNum>
   <w:abstractNum w:abstractNumId="8" w15:restartNumberingAfterBreak="0">
+    <w:nsid w:val="34DA5C4B"/>
+    <w:multiLevelType w:val="hybridMultilevel"/>
+    <w:tmpl w:val="D278D1EA"/>
+    <w:lvl w:ilvl="0" w:tplc="040A000F">
+      <w:start w:val="1"/>
+      <w:numFmt w:val="decimal"/>
+      <w:lvlText w:val="%1."/>
+      <w:lvlJc w:val="left"/>
+      <w:pPr>
+        <w:ind w:left="720" w:hanging="360"/>
+      </w:pPr>
+    </w:lvl>
+    <w:lvl w:ilvl="1" w:tplc="040A0019" w:tentative="1">
+      <w:start w:val="1"/>
+      <w:numFmt w:val="lowerLetter"/>
+      <w:lvlText w:val="%2."/>
+      <w:lvlJc w:val="left"/>
+      <w:pPr>
+        <w:ind w:left="1440" w:hanging="360"/>
+      </w:pPr>
+    </w:lvl>
+    <w:lvl w:ilvl="2" w:tplc="040A001B" w:tentative="1">
+      <w:start w:val="1"/>
+      <w:numFmt w:val="lowerRoman"/>
+      <w:lvlText w:val="%3."/>
+      <w:lvlJc w:val="right"/>
+      <w:pPr>
+        <w:ind w:left="2160" w:hanging="180"/>
+      </w:pPr>
+    </w:lvl>
+    <w:lvl w:ilvl="3" w:tplc="040A000F" w:tentative="1">
+      <w:start w:val="1"/>
+      <w:numFmt w:val="decimal"/>
+      <w:lvlText w:val="%4."/>
+      <w:lvlJc w:val="left"/>
+      <w:pPr>
+        <w:ind w:left="2880" w:hanging="360"/>
+      </w:pPr>
+    </w:lvl>
+    <w:lvl w:ilvl="4" w:tplc="040A0019" w:tentative="1">
+      <w:start w:val="1"/>
+      <w:numFmt w:val="lowerLetter"/>
+      <w:lvlText w:val="%5."/>
+      <w:lvlJc w:val="left"/>
+      <w:pPr>
+        <w:ind w:left="3600" w:hanging="360"/>
+      </w:pPr>
+    </w:lvl>
+    <w:lvl w:ilvl="5" w:tplc="040A001B" w:tentative="1">
+      <w:start w:val="1"/>
+      <w:numFmt w:val="lowerRoman"/>
+      <w:lvlText w:val="%6."/>
+      <w:lvlJc w:val="right"/>
+      <w:pPr>
+        <w:ind w:left="4320" w:hanging="180"/>
+      </w:pPr>
+    </w:lvl>
+    <w:lvl w:ilvl="6" w:tplc="040A000F" w:tentative="1">
+      <w:start w:val="1"/>
+      <w:numFmt w:val="decimal"/>
+      <w:lvlText w:val="%7."/>
+      <w:lvlJc w:val="left"/>
+      <w:pPr>
+        <w:ind w:left="5040" w:hanging="360"/>
+      </w:pPr>
+    </w:lvl>
+    <w:lvl w:ilvl="7" w:tplc="040A0019" w:tentative="1">
+      <w:start w:val="1"/>
+      <w:numFmt w:val="lowerLetter"/>
+      <w:lvlText w:val="%8."/>
+      <w:lvlJc w:val="left"/>
+      <w:pPr>
+        <w:ind w:left="5760" w:hanging="360"/>
+      </w:pPr>
+    </w:lvl>
+    <w:lvl w:ilvl="8" w:tplc="040A001B" w:tentative="1">
+      <w:start w:val="1"/>
+      <w:numFmt w:val="lowerRoman"/>
+      <w:lvlText w:val="%9."/>
+      <w:lvlJc w:val="right"/>
+      <w:pPr>
+        <w:ind w:left="6480" w:hanging="180"/>
+      </w:pPr>
+    </w:lvl>
+  </w:abstractNum>
+  <w:abstractNum w:abstractNumId="9" w15:restartNumberingAfterBreak="0">
     <w:nsid w:val="49FD404E"/>
     <w:multiLevelType w:val="hybridMultilevel"/>
     <w:tmpl w:val="73E828A2"/>
@@ -37850,7 +38180,7 @@
       </w:rPr>
     </w:lvl>
   </w:abstractNum>
-  <w:abstractNum w:abstractNumId="9" w15:restartNumberingAfterBreak="0">
+  <w:abstractNum w:abstractNumId="10" w15:restartNumberingAfterBreak="0">
     <w:nsid w:val="4E69668A"/>
     <w:multiLevelType w:val="hybridMultilevel"/>
     <w:tmpl w:val="1BF25F00"/>
@@ -37962,7 +38292,7 @@
       </w:rPr>
     </w:lvl>
   </w:abstractNum>
-  <w:abstractNum w:abstractNumId="10" w15:restartNumberingAfterBreak="0">
+  <w:abstractNum w:abstractNumId="11" w15:restartNumberingAfterBreak="0">
     <w:nsid w:val="5CA14830"/>
     <w:multiLevelType w:val="hybridMultilevel"/>
     <w:tmpl w:val="4CCA6418"/>
@@ -38074,7 +38404,7 @@
       </w:rPr>
     </w:lvl>
   </w:abstractNum>
-  <w:abstractNum w:abstractNumId="11" w15:restartNumberingAfterBreak="0">
+  <w:abstractNum w:abstractNumId="12" w15:restartNumberingAfterBreak="0">
     <w:nsid w:val="79D41A38"/>
     <w:multiLevelType w:val="hybridMultilevel"/>
     <w:tmpl w:val="F41693B6"/>
@@ -38186,7 +38516,7 @@
       </w:rPr>
     </w:lvl>
   </w:abstractNum>
-  <w:abstractNum w:abstractNumId="12" w15:restartNumberingAfterBreak="0">
+  <w:abstractNum w:abstractNumId="13" w15:restartNumberingAfterBreak="0">
     <w:nsid w:val="7C2161E8"/>
     <w:multiLevelType w:val="hybridMultilevel"/>
     <w:tmpl w:val="4D40138E"/>
@@ -38299,7 +38629,7 @@
       </w:rPr>
     </w:lvl>
   </w:abstractNum>
-  <w:abstractNum w:abstractNumId="13" w15:restartNumberingAfterBreak="0">
+  <w:abstractNum w:abstractNumId="14" w15:restartNumberingAfterBreak="0">
     <w:nsid w:val="7E7D49DE"/>
     <w:multiLevelType w:val="hybridMultilevel"/>
     <w:tmpl w:val="86A84E20"/>
@@ -38436,31 +38766,34 @@
     <w:abstractNumId w:val="2"/>
   </w:num>
   <w:num w:numId="9" w16cid:durableId="900411764">
-    <w:abstractNumId w:val="13"/>
+    <w:abstractNumId w:val="14"/>
   </w:num>
   <w:num w:numId="10" w16cid:durableId="1143042205">
-    <w:abstractNumId w:val="11"/>
+    <w:abstractNumId w:val="12"/>
   </w:num>
   <w:num w:numId="11" w16cid:durableId="1668316165">
     <w:abstractNumId w:val="5"/>
   </w:num>
   <w:num w:numId="12" w16cid:durableId="1670719545">
-    <w:abstractNumId w:val="10"/>
+    <w:abstractNumId w:val="11"/>
   </w:num>
   <w:num w:numId="13" w16cid:durableId="1583248332">
     <w:abstractNumId w:val="7"/>
   </w:num>
   <w:num w:numId="14" w16cid:durableId="1634290177">
-    <w:abstractNumId w:val="8"/>
+    <w:abstractNumId w:val="9"/>
   </w:num>
   <w:num w:numId="15" w16cid:durableId="1323659653">
-    <w:abstractNumId w:val="9"/>
+    <w:abstractNumId w:val="10"/>
   </w:num>
   <w:num w:numId="16" w16cid:durableId="1233781096">
     <w:abstractNumId w:val="3"/>
   </w:num>
   <w:num w:numId="17" w16cid:durableId="1069963036">
-    <w:abstractNumId w:val="12"/>
+    <w:abstractNumId w:val="13"/>
+  </w:num>
+  <w:num w:numId="18" w16cid:durableId="71513195">
+    <w:abstractNumId w:val="8"/>
   </w:num>
 </w:numbering>
 </file>

</xml_diff>